<commit_message>
Doc de requerimientos completado y sumamos estructura front y back
</commit_message>
<xml_diff>
--- a/DOCS/guia.docx
+++ b/DOCS/guia.docx
@@ -15,8 +15,6 @@
           <w:lang w:eastAsia="es-AR"/>
         </w:rPr>
       </w:pPr>
-      <w:bookmarkStart w:id="0" w:name="_GoBack"/>
-      <w:bookmarkEnd w:id="0"/>
       <w:r>
         <w:rPr>
           <w:rFonts w:ascii="Segoe UI Symbol" w:eastAsia="Times New Roman" w:hAnsi="Segoe UI Symbol" w:cs="Segoe UI Symbol"/>
@@ -2432,8 +2430,38 @@
           <w:lang w:eastAsia="es-AR"/>
         </w:rPr>
       </w:pPr>
-    </w:p>
-    <w:p/>
+      <w:r>
+        <w:rPr>
+          <w:rFonts w:ascii="Times New Roman" w:eastAsia="Times New Roman" w:hAnsi="Times New Roman" w:cs="Times New Roman"/>
+          <w:sz w:val="24"/>
+          <w:szCs w:val="24"/>
+          <w:lang w:eastAsia="es-AR"/>
+        </w:rPr>
+        <w:t>OPCIONAL:</w:t>
+      </w:r>
+    </w:p>
+    <w:p>
+      <w:pPr>
+        <w:spacing w:before="100" w:beforeAutospacing="1" w:after="100" w:afterAutospacing="1" w:line="240" w:lineRule="auto"/>
+        <w:rPr>
+          <w:rFonts w:ascii="Times New Roman" w:eastAsia="Times New Roman" w:hAnsi="Times New Roman" w:cs="Times New Roman"/>
+          <w:sz w:val="24"/>
+          <w:szCs w:val="24"/>
+          <w:lang w:eastAsia="es-AR"/>
+        </w:rPr>
+      </w:pPr>
+      <w:r>
+        <w:rPr>
+          <w:rFonts w:ascii="Times New Roman" w:eastAsia="Times New Roman" w:hAnsi="Times New Roman" w:cs="Times New Roman"/>
+          <w:sz w:val="24"/>
+          <w:szCs w:val="24"/>
+          <w:lang w:eastAsia="es-AR"/>
+        </w:rPr>
+        <w:t>Historial de ventas que muestre la “factura” con lo que haya comprado, accedible.</w:t>
+      </w:r>
+      <w:bookmarkStart w:id="0" w:name="_GoBack"/>
+      <w:bookmarkEnd w:id="0"/>
+    </w:p>
     <w:sectPr>
       <w:pgSz w:w="11906" w:h="16838"/>
       <w:pgMar w:top="1417" w:right="1701" w:bottom="1417" w:left="1701" w:header="708" w:footer="708" w:gutter="0"/>

</xml_diff>